<commit_message>
some jmeter test results
</commit_message>
<xml_diff>
--- a/Abstract-v2.docx
+++ b/Abstract-v2.docx
@@ -24,6 +24,15 @@
     </w:p>
     <w:p/>
     <w:p>
+      <w:pPr>
+        <w:pStyle w:val="berschrift2"/>
+      </w:pPr>
+      <w:r>
+        <w:t>Applikationsinterne und externe Autorisierung in OAuth2 Systemen</w:t>
+      </w:r>
+    </w:p>
+    <w:p/>
+    <w:p>
       <w:r>
         <w:t xml:space="preserve">Mittels OAuth2 ist eine </w:t>
       </w:r>
@@ -49,7 +58,7 @@
       </w:r>
       <w:proofErr w:type="spellEnd"/>
       <w:r>
-        <w:t xml:space="preserve"> erhalten kann. Ein valider Token ist hierbei konzeptuell mit einer Authentifizierung gleichzusetzen. Die Autorisierung hingegen, also die Entscheidung, ob dieser Token die benötige Berechtigungen besitzt, um auf die Schnittstelle zuzugreifen, lässt sich grundsätzlich in dem </w:t>
+        <w:t xml:space="preserve"> erhalten kann. Ein valider Token ist hierbei konzeptuell mit einer Authentifizierung gleichzusetzen. Die Autorisierung hingegen, also die Entscheidung, ob dieser Token die benötige Berechtigungen besitzt um auf die Schnittstelle zuzugreifen, lässt sich grundsätzlich in dem </w:t>
       </w:r>
       <w:proofErr w:type="spellStart"/>
       <w:r>
@@ -62,7 +71,13 @@
     </w:p>
     <w:p>
       <w:r>
-        <w:t xml:space="preserve">In der Praxis hat man oftmals mit einer heterogenen Applikationslandschaft zu. Hierbei die Autorisierung in jeder Applikation selbst </w:t>
+        <w:t>In der Praxis hat man oftmals mit einer heterogenen Applikationslandschaft zu</w:t>
+      </w:r>
+      <w:r>
+        <w:t xml:space="preserve"> tun</w:t>
+      </w:r>
+      <w:r>
+        <w:t xml:space="preserve">. Hierbei die Autorisierung in jeder Applikation selbst </w:t>
       </w:r>
       <w:r>
         <w:t>zu implementieren</w:t>

</xml_diff>